<commit_message>
Atualizacao da pasta - reorganizacao geral
</commit_message>
<xml_diff>
--- a/13 Quanto mais eu te buscar.docx
+++ b/13 Quanto mais eu te buscar.docx
@@ -34,6 +34,18 @@
           <w:lang w:eastAsia="pt-BR"/>
         </w:rPr>
       </w:pPr>
+      <w:r>
+        <w:pict>
+          <v:shape id="shape_0" o:spid="_x0000_s1026" o:spt="136" type="#_x0000_t136" style="position:absolute;left:0pt;margin-left:509.35pt;margin-top:1.2pt;height:25.1pt;width:29.15pt;mso-wrap-style:none;z-index:251660288;v-text-anchor:middle;mso-width-relative:page;mso-height-relative:page;" fillcolor="#000000" filled="t" stroked="t" coordsize="21600,21600" adj="10800">
+            <v:path/>
+            <v:fill on="t" color2="#FFFFFF" focussize="0,0"/>
+            <v:stroke weight="0.602992125984252pt" color="#000000" joinstyle="miter"/>
+            <v:imagedata o:title=""/>
+            <o:lock v:ext="edit" aspectratio="f"/>
+            <v:textpath on="t" fitshape="t" fitpath="t" trim="f" xscale="f" string="13" style="font-family:Chilanka;font-size:24pt;v-text-align:center;"/>
+          </v:shape>
+        </w:pict>
+      </w:r>
       <w:r>
         <mc:AlternateContent>
           <mc:Choice Requires="wps">
@@ -103,18 +115,6 @@
         </mc:AlternateContent>
       </w:r>
       <w:r>
-        <w:pict>
-          <v:shape id="shape_0" o:spid="_x0000_s1026" o:spt="136" type="#_x0000_t136" style="position:absolute;left:0pt;margin-left:512.6pt;margin-top:0.15pt;height:24.05pt;width:25.4pt;mso-wrap-style:none;z-index:251660288;v-text-anchor:middle;mso-width-relative:page;mso-height-relative:page;" fillcolor="#000000" filled="t" stroked="t" coordsize="21600,21600">
-            <v:path/>
-            <v:fill on="t" focussize="0,0"/>
-            <v:stroke weight="0.602992125984252pt" color="#000000" joinstyle="miter"/>
-            <v:imagedata o:title=""/>
-            <o:lock v:ext="edit"/>
-            <v:textpath on="t" fitpath="t" trim="f" xscale="f" string="13" style="font-family:Chilanka;font-size:24pt;v-text-align:center;"/>
-          </v:shape>
-        </w:pict>
-      </w:r>
-      <w:r>
         <w:rPr>
           <w:rFonts w:ascii="Courier New" w:hAnsi="Courier New" w:eastAsia="Times New Roman" w:cs="Courier New"/>
           <w:b/>
@@ -350,6 +350,8 @@
         </w:rPr>
         <w:t xml:space="preserve">  A9 </w:t>
       </w:r>
+      <w:bookmarkStart w:id="3" w:name="_GoBack"/>
+      <w:bookmarkEnd w:id="3"/>
     </w:p>
     <w:p>
       <w:pPr>
@@ -386,9 +388,9 @@
           <w:u w:val="none"/>
         </w:rPr>
       </w:pPr>
-      <w:bookmarkStart w:id="1" w:name="cifra_capo"/>
+      <w:bookmarkStart w:id="1" w:name="cifra_afi"/>
       <w:bookmarkEnd w:id="1"/>
-      <w:bookmarkStart w:id="2" w:name="cifra_afi"/>
+      <w:bookmarkStart w:id="2" w:name="cifra_capo"/>
       <w:bookmarkEnd w:id="2"/>
     </w:p>
     <w:p>
@@ -2173,7 +2175,7 @@
           </mc:Choice>
           <mc:Fallback>
             <w:pict>
-              <v:rect id="Forma1" o:spid="_x0000_s1026" o:spt="1" style="position:absolute;left:0pt;margin-left:-5.55pt;margin-top:10.15pt;height:231.1pt;width:365.8pt;z-index:251659264;mso-width-relative:page;mso-height-relative:page;" filled="f" stroked="t" coordsize="21600,21600" o:allowincell="f" o:gfxdata="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">
+              <v:rect id="Forma1" o:spid="_x0000_s1026" o:spt="1" style="position:absolute;left:0pt;margin-left:-5.55pt;margin-top:10.15pt;height:231.1pt;width:365.8pt;z-index:251659264;mso-width-relative:page;mso-height-relative:page;" filled="f" stroked="t" coordsize="21600,21600" o:allowincell="f" o:gfxdata="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">
                 <v:fill on="f" focussize="0,0"/>
                 <v:stroke weight="0pt" color="#000000" joinstyle="round"/>
                 <v:imagedata o:title=""/>
@@ -3719,23 +3721,7 @@
           <w:sz w:val="23"/>
           <w:szCs w:val="23"/>
         </w:rPr>
-        <w:t xml:space="preserve">  </w:t>
-      </w:r>
-      <w:bookmarkStart w:id="3" w:name="_GoBack"/>
-      <w:bookmarkEnd w:id="3"/>
-      <w:r>
-        <w:rPr>
-          <w:rFonts w:hint="default" w:ascii="Courier New" w:hAnsi="Courier New" w:cs="Courier New"/>
-          <w:b/>
-          <w:i w:val="0"/>
-          <w:caps w:val="0"/>
-          <w:smallCaps w:val="0"/>
-          <w:color w:val="000000"/>
-          <w:spacing w:val="0"/>
-          <w:sz w:val="23"/>
-          <w:szCs w:val="23"/>
-        </w:rPr>
-        <w:t>A9</w:t>
+        <w:t xml:space="preserve">  A9</w:t>
       </w:r>
       <w:r>
         <w:rPr>

</xml_diff>